<commit_message>
seção 6 item 95
Finalizada
</commit_message>
<xml_diff>
--- a/conversor-moedas.docx
+++ b/conversor-moedas.docx
@@ -251,8 +251,18 @@
           <w:sz w:val="24"/>
           <w:szCs w:val="24"/>
         </w:rPr>
-        <w:t>Entender o que são observers</w:t>
-      </w:r>
+        <w:t xml:space="preserve">Entender o que são </w:t>
+      </w:r>
+      <w:proofErr w:type="spellStart"/>
+      <w:r>
+        <w:rPr>
+          <w:rFonts w:ascii="Verdana" w:hAnsi="Verdana"/>
+          <w:sz w:val="24"/>
+          <w:szCs w:val="24"/>
+        </w:rPr>
+        <w:t>observers</w:t>
+      </w:r>
+      <w:proofErr w:type="spellEnd"/>
       <w:r>
         <w:rPr>
           <w:rFonts w:ascii="Verdana" w:hAnsi="Verdana"/>
@@ -260,6 +270,70 @@
           <w:szCs w:val="24"/>
         </w:rPr>
         <w:t>.</w:t>
+      </w:r>
+    </w:p>
+    <w:p>
+      <w:pPr>
+        <w:ind w:left="360"/>
+        <w:jc w:val="both"/>
+        <w:rPr>
+          <w:rFonts w:ascii="Verdana" w:hAnsi="Verdana"/>
+          <w:sz w:val="24"/>
+          <w:szCs w:val="24"/>
+        </w:rPr>
+      </w:pPr>
+    </w:p>
+    <w:p>
+      <w:pPr>
+        <w:ind w:left="360"/>
+        <w:jc w:val="both"/>
+        <w:rPr>
+          <w:rFonts w:ascii="Verdana" w:hAnsi="Verdana"/>
+          <w:sz w:val="24"/>
+          <w:szCs w:val="24"/>
+        </w:rPr>
+      </w:pPr>
+      <w:r>
+        <w:rPr>
+          <w:rFonts w:ascii="Verdana" w:hAnsi="Verdana"/>
+          <w:sz w:val="24"/>
+          <w:szCs w:val="24"/>
+        </w:rPr>
+        <w:drawing>
+          <wp:inline distT="0" distB="0" distL="0" distR="0" wp14:anchorId="4420C064" wp14:editId="3A6089BB">
+            <wp:extent cx="5400040" cy="2842895"/>
+            <wp:effectExtent l="0" t="0" r="0" b="0"/>
+            <wp:docPr id="1" name="Imagem 1"/>
+            <wp:cNvGraphicFramePr>
+              <a:graphicFrameLocks xmlns:a="http://schemas.openxmlformats.org/drawingml/2006/main" noChangeAspect="1"/>
+            </wp:cNvGraphicFramePr>
+            <a:graphic xmlns:a="http://schemas.openxmlformats.org/drawingml/2006/main">
+              <a:graphicData uri="http://schemas.openxmlformats.org/drawingml/2006/picture">
+                <pic:pic xmlns:pic="http://schemas.openxmlformats.org/drawingml/2006/picture">
+                  <pic:nvPicPr>
+                    <pic:cNvPr id="1" name=""/>
+                    <pic:cNvPicPr/>
+                  </pic:nvPicPr>
+                  <pic:blipFill>
+                    <a:blip r:embed="rId5"/>
+                    <a:stretch>
+                      <a:fillRect/>
+                    </a:stretch>
+                  </pic:blipFill>
+                  <pic:spPr>
+                    <a:xfrm>
+                      <a:off x="0" y="0"/>
+                      <a:ext cx="5400040" cy="2842895"/>
+                    </a:xfrm>
+                    <a:prstGeom prst="rect">
+                      <a:avLst/>
+                    </a:prstGeom>
+                  </pic:spPr>
+                </pic:pic>
+              </a:graphicData>
+            </a:graphic>
+          </wp:inline>
+        </w:drawing>
       </w:r>
       <w:bookmarkStart w:id="0" w:name="_GoBack"/>
       <w:bookmarkEnd w:id="0"/>

</xml_diff>

<commit_message>
seção 6 item 108
Finalizado
</commit_message>
<xml_diff>
--- a/conversor-moedas.docx
+++ b/conversor-moedas.docx
@@ -7442,6 +7442,1453 @@
         </w:rPr>
         <w:t>Com isso você terá o serviço atualizado e funcionando.</w:t>
       </w:r>
+    </w:p>
+    <w:p>
+      <w:pPr>
+        <w:ind w:left="360"/>
+        <w:jc w:val="both"/>
+        <w:rPr>
+          <w:rFonts w:ascii="Verdana" w:hAnsi="Verdana"/>
+          <w:sz w:val="24"/>
+          <w:szCs w:val="24"/>
+        </w:rPr>
+      </w:pPr>
+    </w:p>
+    <w:p>
+      <w:pPr>
+        <w:shd w:val="clear" w:color="auto" w:fill="FFFFFF"/>
+        <w:spacing w:after="0" w:line="240" w:lineRule="auto"/>
+        <w:rPr>
+          <w:rFonts w:ascii="Segoe UI" w:eastAsia="Times New Roman" w:hAnsi="Segoe UI" w:cs="Segoe UI"/>
+          <w:b/>
+          <w:bCs/>
+          <w:color w:val="1C1D1F"/>
+          <w:sz w:val="24"/>
+          <w:szCs w:val="24"/>
+          <w:lang w:eastAsia="pt-BR"/>
+        </w:rPr>
+      </w:pPr>
+      <w:r>
+        <w:rPr>
+          <w:rFonts w:ascii="Segoe UI" w:eastAsia="Times New Roman" w:hAnsi="Segoe UI" w:cs="Segoe UI"/>
+          <w:b/>
+          <w:bCs/>
+          <w:color w:val="1C1D1F"/>
+          <w:sz w:val="24"/>
+          <w:szCs w:val="24"/>
+          <w:lang w:eastAsia="pt-BR"/>
+        </w:rPr>
+        <w:t xml:space="preserve">Nota sobre o </w:t>
+      </w:r>
+      <w:proofErr w:type="spellStart"/>
+      <w:r>
+        <w:rPr>
+          <w:rFonts w:ascii="Segoe UI" w:eastAsia="Times New Roman" w:hAnsi="Segoe UI" w:cs="Segoe UI"/>
+          <w:b/>
+          <w:bCs/>
+          <w:color w:val="1C1D1F"/>
+          <w:sz w:val="24"/>
+          <w:szCs w:val="24"/>
+          <w:lang w:eastAsia="pt-BR"/>
+        </w:rPr>
+        <w:t>ViewChild</w:t>
+      </w:r>
+      <w:proofErr w:type="spellEnd"/>
+      <w:r>
+        <w:rPr>
+          <w:rFonts w:ascii="Segoe UI" w:eastAsia="Times New Roman" w:hAnsi="Segoe UI" w:cs="Segoe UI"/>
+          <w:b/>
+          <w:bCs/>
+          <w:color w:val="1C1D1F"/>
+          <w:sz w:val="24"/>
+          <w:szCs w:val="24"/>
+          <w:lang w:eastAsia="pt-BR"/>
+        </w:rPr>
+        <w:t xml:space="preserve"> do vídeo a seguir</w:t>
+      </w:r>
+    </w:p>
+    <w:p>
+      <w:pPr>
+        <w:shd w:val="clear" w:color="auto" w:fill="FFFFFF"/>
+        <w:spacing w:after="0" w:line="240" w:lineRule="auto"/>
+        <w:rPr>
+          <w:rFonts w:ascii="Segoe UI" w:eastAsia="Times New Roman" w:hAnsi="Segoe UI" w:cs="Segoe UI"/>
+          <w:b/>
+          <w:bCs/>
+          <w:color w:val="1C1D1F"/>
+          <w:sz w:val="24"/>
+          <w:szCs w:val="24"/>
+          <w:lang w:eastAsia="pt-BR"/>
+        </w:rPr>
+      </w:pPr>
+    </w:p>
+    <w:p>
+      <w:pPr>
+        <w:shd w:val="clear" w:color="auto" w:fill="FFFFFF"/>
+        <w:spacing w:after="0" w:line="240" w:lineRule="auto"/>
+        <w:rPr>
+          <w:rFonts w:ascii="Segoe UI" w:eastAsia="Times New Roman" w:hAnsi="Segoe UI" w:cs="Segoe UI"/>
+          <w:color w:val="1C1D1F"/>
+          <w:sz w:val="27"/>
+          <w:szCs w:val="27"/>
+          <w:lang w:eastAsia="pt-BR"/>
+        </w:rPr>
+      </w:pPr>
+      <w:proofErr w:type="gramStart"/>
+      <w:r>
+        <w:rPr>
+          <w:rFonts w:ascii="Segoe UI" w:eastAsia="Times New Roman" w:hAnsi="Segoe UI" w:cs="Segoe UI"/>
+          <w:color w:val="1C1D1F"/>
+          <w:sz w:val="27"/>
+          <w:szCs w:val="27"/>
+          <w:lang w:eastAsia="pt-BR"/>
+        </w:rPr>
+        <w:t>No Angular</w:t>
+      </w:r>
+      <w:proofErr w:type="gramEnd"/>
+      <w:r>
+        <w:rPr>
+          <w:rFonts w:ascii="Segoe UI" w:eastAsia="Times New Roman" w:hAnsi="Segoe UI" w:cs="Segoe UI"/>
+          <w:color w:val="1C1D1F"/>
+          <w:sz w:val="27"/>
+          <w:szCs w:val="27"/>
+          <w:lang w:eastAsia="pt-BR"/>
+        </w:rPr>
+        <w:t xml:space="preserve"> atual devido a algumas alterações no processo de compilação do mesmo, foi adicionado um segundo parâmetro ao elemento </w:t>
+      </w:r>
+      <w:r>
+        <w:rPr>
+          <w:rFonts w:ascii="Consolas" w:eastAsia="Times New Roman" w:hAnsi="Consolas" w:cs="Courier New"/>
+          <w:color w:val="B4690E"/>
+          <w:sz w:val="24"/>
+          <w:szCs w:val="24"/>
+          <w:bdr w:val="single" w:sz="6" w:space="0" w:color="D1D7DC" w:frame="1"/>
+          <w:shd w:val="clear" w:color="auto" w:fill="FFFFFF"/>
+          <w:lang w:eastAsia="pt-BR"/>
+        </w:rPr>
+        <w:t>@</w:t>
+      </w:r>
+      <w:proofErr w:type="spellStart"/>
+      <w:r>
+        <w:rPr>
+          <w:rFonts w:ascii="Consolas" w:eastAsia="Times New Roman" w:hAnsi="Consolas" w:cs="Courier New"/>
+          <w:color w:val="B4690E"/>
+          <w:sz w:val="24"/>
+          <w:szCs w:val="24"/>
+          <w:bdr w:val="single" w:sz="6" w:space="0" w:color="D1D7DC" w:frame="1"/>
+          <w:shd w:val="clear" w:color="auto" w:fill="FFFFFF"/>
+          <w:lang w:eastAsia="pt-BR"/>
+        </w:rPr>
+        <w:t>ViewChild</w:t>
+      </w:r>
+      <w:proofErr w:type="spellEnd"/>
+      <w:r>
+        <w:rPr>
+          <w:rFonts w:ascii="Segoe UI" w:eastAsia="Times New Roman" w:hAnsi="Segoe UI" w:cs="Segoe UI"/>
+          <w:color w:val="1C1D1F"/>
+          <w:sz w:val="27"/>
+          <w:szCs w:val="27"/>
+          <w:lang w:eastAsia="pt-BR"/>
+        </w:rPr>
+        <w:t> que utilizaremos a seguir.</w:t>
+      </w:r>
+    </w:p>
+    <w:p>
+      <w:pPr>
+        <w:shd w:val="clear" w:color="auto" w:fill="FFFFFF"/>
+        <w:spacing w:after="300" w:line="240" w:lineRule="auto"/>
+        <w:rPr>
+          <w:rFonts w:ascii="Segoe UI" w:eastAsia="Times New Roman" w:hAnsi="Segoe UI" w:cs="Segoe UI"/>
+          <w:color w:val="1C1D1F"/>
+          <w:sz w:val="27"/>
+          <w:szCs w:val="27"/>
+          <w:lang w:eastAsia="pt-BR"/>
+        </w:rPr>
+      </w:pPr>
+      <w:r>
+        <w:rPr>
+          <w:rFonts w:ascii="Segoe UI" w:eastAsia="Times New Roman" w:hAnsi="Segoe UI" w:cs="Segoe UI"/>
+          <w:color w:val="1C1D1F"/>
+          <w:sz w:val="27"/>
+          <w:szCs w:val="27"/>
+          <w:lang w:eastAsia="pt-BR"/>
+        </w:rPr>
+        <w:t>Portanto se você estiver acompanhando o curso com o Angular em sua última versão, no vídeo a seguir quando implementar a seguinte linha de código:</w:t>
+      </w:r>
+    </w:p>
+    <w:p>
+      <w:pPr>
+        <w:shd w:val="clear" w:color="auto" w:fill="FFFFFF"/>
+        <w:spacing w:after="0" w:line="240" w:lineRule="auto"/>
+        <w:rPr>
+          <w:rFonts w:ascii="Segoe UI" w:eastAsia="Times New Roman" w:hAnsi="Segoe UI" w:cs="Segoe UI"/>
+          <w:color w:val="1C1D1F"/>
+          <w:sz w:val="27"/>
+          <w:szCs w:val="27"/>
+          <w:lang w:eastAsia="pt-BR"/>
+        </w:rPr>
+      </w:pPr>
+      <w:r>
+        <w:rPr>
+          <w:rFonts w:ascii="Consolas" w:eastAsia="Times New Roman" w:hAnsi="Consolas" w:cs="Courier New"/>
+          <w:color w:val="B4690E"/>
+          <w:sz w:val="24"/>
+          <w:szCs w:val="24"/>
+          <w:bdr w:val="single" w:sz="6" w:space="0" w:color="D1D7DC" w:frame="1"/>
+          <w:shd w:val="clear" w:color="auto" w:fill="FFFFFF"/>
+          <w:lang w:eastAsia="pt-BR"/>
+        </w:rPr>
+        <w:t>@</w:t>
+      </w:r>
+      <w:proofErr w:type="spellStart"/>
+      <w:proofErr w:type="gramStart"/>
+      <w:r>
+        <w:rPr>
+          <w:rFonts w:ascii="Consolas" w:eastAsia="Times New Roman" w:hAnsi="Consolas" w:cs="Courier New"/>
+          <w:color w:val="B4690E"/>
+          <w:sz w:val="24"/>
+          <w:szCs w:val="24"/>
+          <w:bdr w:val="single" w:sz="6" w:space="0" w:color="D1D7DC" w:frame="1"/>
+          <w:shd w:val="clear" w:color="auto" w:fill="FFFFFF"/>
+          <w:lang w:eastAsia="pt-BR"/>
+        </w:rPr>
+        <w:t>ViewChild</w:t>
+      </w:r>
+      <w:proofErr w:type="spellEnd"/>
+      <w:r>
+        <w:rPr>
+          <w:rFonts w:ascii="Consolas" w:eastAsia="Times New Roman" w:hAnsi="Consolas" w:cs="Courier New"/>
+          <w:color w:val="B4690E"/>
+          <w:sz w:val="24"/>
+          <w:szCs w:val="24"/>
+          <w:bdr w:val="single" w:sz="6" w:space="0" w:color="D1D7DC" w:frame="1"/>
+          <w:shd w:val="clear" w:color="auto" w:fill="FFFFFF"/>
+          <w:lang w:eastAsia="pt-BR"/>
+        </w:rPr>
+        <w:t>(</w:t>
+      </w:r>
+      <w:proofErr w:type="gramEnd"/>
+      <w:r>
+        <w:rPr>
+          <w:rFonts w:ascii="Consolas" w:eastAsia="Times New Roman" w:hAnsi="Consolas" w:cs="Courier New"/>
+          <w:color w:val="B4690E"/>
+          <w:sz w:val="24"/>
+          <w:szCs w:val="24"/>
+          <w:bdr w:val="single" w:sz="6" w:space="0" w:color="D1D7DC" w:frame="1"/>
+          <w:shd w:val="clear" w:color="auto" w:fill="FFFFFF"/>
+          <w:lang w:eastAsia="pt-BR"/>
+        </w:rPr>
+        <w:t>"</w:t>
+      </w:r>
+      <w:proofErr w:type="spellStart"/>
+      <w:r>
+        <w:rPr>
+          <w:rFonts w:ascii="Consolas" w:eastAsia="Times New Roman" w:hAnsi="Consolas" w:cs="Courier New"/>
+          <w:color w:val="B4690E"/>
+          <w:sz w:val="24"/>
+          <w:szCs w:val="24"/>
+          <w:bdr w:val="single" w:sz="6" w:space="0" w:color="D1D7DC" w:frame="1"/>
+          <w:shd w:val="clear" w:color="auto" w:fill="FFFFFF"/>
+          <w:lang w:eastAsia="pt-BR"/>
+        </w:rPr>
+        <w:t>conversaoForm</w:t>
+      </w:r>
+      <w:proofErr w:type="spellEnd"/>
+      <w:r>
+        <w:rPr>
+          <w:rFonts w:ascii="Consolas" w:eastAsia="Times New Roman" w:hAnsi="Consolas" w:cs="Courier New"/>
+          <w:color w:val="B4690E"/>
+          <w:sz w:val="24"/>
+          <w:szCs w:val="24"/>
+          <w:bdr w:val="single" w:sz="6" w:space="0" w:color="D1D7DC" w:frame="1"/>
+          <w:shd w:val="clear" w:color="auto" w:fill="FFFFFF"/>
+          <w:lang w:eastAsia="pt-BR"/>
+        </w:rPr>
+        <w:t xml:space="preserve">") </w:t>
+      </w:r>
+      <w:proofErr w:type="spellStart"/>
+      <w:r>
+        <w:rPr>
+          <w:rFonts w:ascii="Consolas" w:eastAsia="Times New Roman" w:hAnsi="Consolas" w:cs="Courier New"/>
+          <w:color w:val="B4690E"/>
+          <w:sz w:val="24"/>
+          <w:szCs w:val="24"/>
+          <w:bdr w:val="single" w:sz="6" w:space="0" w:color="D1D7DC" w:frame="1"/>
+          <w:shd w:val="clear" w:color="auto" w:fill="FFFFFF"/>
+          <w:lang w:eastAsia="pt-BR"/>
+        </w:rPr>
+        <w:t>conversaoForm</w:t>
+      </w:r>
+      <w:proofErr w:type="spellEnd"/>
+      <w:r>
+        <w:rPr>
+          <w:rFonts w:ascii="Consolas" w:eastAsia="Times New Roman" w:hAnsi="Consolas" w:cs="Courier New"/>
+          <w:color w:val="B4690E"/>
+          <w:sz w:val="24"/>
+          <w:szCs w:val="24"/>
+          <w:bdr w:val="single" w:sz="6" w:space="0" w:color="D1D7DC" w:frame="1"/>
+          <w:shd w:val="clear" w:color="auto" w:fill="FFFFFF"/>
+          <w:lang w:eastAsia="pt-BR"/>
+        </w:rPr>
+        <w:t xml:space="preserve">: </w:t>
+      </w:r>
+      <w:proofErr w:type="spellStart"/>
+      <w:r>
+        <w:rPr>
+          <w:rFonts w:ascii="Consolas" w:eastAsia="Times New Roman" w:hAnsi="Consolas" w:cs="Courier New"/>
+          <w:color w:val="B4690E"/>
+          <w:sz w:val="24"/>
+          <w:szCs w:val="24"/>
+          <w:bdr w:val="single" w:sz="6" w:space="0" w:color="D1D7DC" w:frame="1"/>
+          <w:shd w:val="clear" w:color="auto" w:fill="FFFFFF"/>
+          <w:lang w:eastAsia="pt-BR"/>
+        </w:rPr>
+        <w:t>NgForm</w:t>
+      </w:r>
+      <w:proofErr w:type="spellEnd"/>
+      <w:r>
+        <w:rPr>
+          <w:rFonts w:ascii="Consolas" w:eastAsia="Times New Roman" w:hAnsi="Consolas" w:cs="Courier New"/>
+          <w:color w:val="B4690E"/>
+          <w:sz w:val="24"/>
+          <w:szCs w:val="24"/>
+          <w:bdr w:val="single" w:sz="6" w:space="0" w:color="D1D7DC" w:frame="1"/>
+          <w:shd w:val="clear" w:color="auto" w:fill="FFFFFF"/>
+          <w:lang w:eastAsia="pt-BR"/>
+        </w:rPr>
+        <w:t>;</w:t>
+      </w:r>
+    </w:p>
+    <w:p>
+      <w:pPr>
+        <w:shd w:val="clear" w:color="auto" w:fill="FFFFFF"/>
+        <w:spacing w:after="300" w:line="240" w:lineRule="auto"/>
+        <w:rPr>
+          <w:rFonts w:ascii="Segoe UI" w:eastAsia="Times New Roman" w:hAnsi="Segoe UI" w:cs="Segoe UI"/>
+          <w:color w:val="1C1D1F"/>
+          <w:sz w:val="27"/>
+          <w:szCs w:val="27"/>
+          <w:lang w:eastAsia="pt-BR"/>
+        </w:rPr>
+      </w:pPr>
+      <w:r>
+        <w:rPr>
+          <w:rFonts w:ascii="Segoe UI" w:eastAsia="Times New Roman" w:hAnsi="Segoe UI" w:cs="Segoe UI"/>
+          <w:color w:val="1C1D1F"/>
+          <w:sz w:val="27"/>
+          <w:szCs w:val="27"/>
+          <w:lang w:eastAsia="pt-BR"/>
+        </w:rPr>
+        <w:t>Tenha certeza de incluir o novo atributo, ficando da seguinte forma:</w:t>
+      </w:r>
+    </w:p>
+    <w:p>
+      <w:pPr>
+        <w:shd w:val="clear" w:color="auto" w:fill="FFFFFF"/>
+        <w:spacing w:after="0" w:line="240" w:lineRule="auto"/>
+        <w:rPr>
+          <w:rFonts w:ascii="Segoe UI" w:eastAsia="Times New Roman" w:hAnsi="Segoe UI" w:cs="Segoe UI"/>
+          <w:color w:val="1C1D1F"/>
+          <w:sz w:val="27"/>
+          <w:szCs w:val="27"/>
+          <w:lang w:eastAsia="pt-BR"/>
+        </w:rPr>
+      </w:pPr>
+      <w:r>
+        <w:rPr>
+          <w:rFonts w:ascii="Consolas" w:eastAsia="Times New Roman" w:hAnsi="Consolas" w:cs="Courier New"/>
+          <w:color w:val="B4690E"/>
+          <w:sz w:val="24"/>
+          <w:szCs w:val="24"/>
+          <w:bdr w:val="single" w:sz="6" w:space="0" w:color="D1D7DC" w:frame="1"/>
+          <w:shd w:val="clear" w:color="auto" w:fill="FFFFFF"/>
+          <w:lang w:eastAsia="pt-BR"/>
+        </w:rPr>
+        <w:t>@</w:t>
+      </w:r>
+      <w:proofErr w:type="spellStart"/>
+      <w:proofErr w:type="gramStart"/>
+      <w:r>
+        <w:rPr>
+          <w:rFonts w:ascii="Consolas" w:eastAsia="Times New Roman" w:hAnsi="Consolas" w:cs="Courier New"/>
+          <w:color w:val="B4690E"/>
+          <w:sz w:val="24"/>
+          <w:szCs w:val="24"/>
+          <w:bdr w:val="single" w:sz="6" w:space="0" w:color="D1D7DC" w:frame="1"/>
+          <w:shd w:val="clear" w:color="auto" w:fill="FFFFFF"/>
+          <w:lang w:eastAsia="pt-BR"/>
+        </w:rPr>
+        <w:t>ViewChild</w:t>
+      </w:r>
+      <w:proofErr w:type="spellEnd"/>
+      <w:r>
+        <w:rPr>
+          <w:rFonts w:ascii="Consolas" w:eastAsia="Times New Roman" w:hAnsi="Consolas" w:cs="Courier New"/>
+          <w:color w:val="B4690E"/>
+          <w:sz w:val="24"/>
+          <w:szCs w:val="24"/>
+          <w:bdr w:val="single" w:sz="6" w:space="0" w:color="D1D7DC" w:frame="1"/>
+          <w:shd w:val="clear" w:color="auto" w:fill="FFFFFF"/>
+          <w:lang w:eastAsia="pt-BR"/>
+        </w:rPr>
+        <w:t>(</w:t>
+      </w:r>
+      <w:proofErr w:type="gramEnd"/>
+      <w:r>
+        <w:rPr>
+          <w:rFonts w:ascii="Consolas" w:eastAsia="Times New Roman" w:hAnsi="Consolas" w:cs="Courier New"/>
+          <w:color w:val="B4690E"/>
+          <w:sz w:val="24"/>
+          <w:szCs w:val="24"/>
+          <w:bdr w:val="single" w:sz="6" w:space="0" w:color="D1D7DC" w:frame="1"/>
+          <w:shd w:val="clear" w:color="auto" w:fill="FFFFFF"/>
+          <w:lang w:eastAsia="pt-BR"/>
+        </w:rPr>
+        <w:t>"</w:t>
+      </w:r>
+      <w:proofErr w:type="spellStart"/>
+      <w:r>
+        <w:rPr>
+          <w:rFonts w:ascii="Consolas" w:eastAsia="Times New Roman" w:hAnsi="Consolas" w:cs="Courier New"/>
+          <w:color w:val="B4690E"/>
+          <w:sz w:val="24"/>
+          <w:szCs w:val="24"/>
+          <w:bdr w:val="single" w:sz="6" w:space="0" w:color="D1D7DC" w:frame="1"/>
+          <w:shd w:val="clear" w:color="auto" w:fill="FFFFFF"/>
+          <w:lang w:eastAsia="pt-BR"/>
+        </w:rPr>
+        <w:t>conversaoForm</w:t>
+      </w:r>
+      <w:proofErr w:type="spellEnd"/>
+      <w:r>
+        <w:rPr>
+          <w:rFonts w:ascii="Consolas" w:eastAsia="Times New Roman" w:hAnsi="Consolas" w:cs="Courier New"/>
+          <w:color w:val="B4690E"/>
+          <w:sz w:val="24"/>
+          <w:szCs w:val="24"/>
+          <w:bdr w:val="single" w:sz="6" w:space="0" w:color="D1D7DC" w:frame="1"/>
+          <w:shd w:val="clear" w:color="auto" w:fill="FFFFFF"/>
+          <w:lang w:eastAsia="pt-BR"/>
+        </w:rPr>
+        <w:t xml:space="preserve">", { </w:t>
+      </w:r>
+      <w:proofErr w:type="spellStart"/>
+      <w:r>
+        <w:rPr>
+          <w:rFonts w:ascii="Consolas" w:eastAsia="Times New Roman" w:hAnsi="Consolas" w:cs="Courier New"/>
+          <w:color w:val="B4690E"/>
+          <w:sz w:val="24"/>
+          <w:szCs w:val="24"/>
+          <w:bdr w:val="single" w:sz="6" w:space="0" w:color="D1D7DC" w:frame="1"/>
+          <w:shd w:val="clear" w:color="auto" w:fill="FFFFFF"/>
+          <w:lang w:eastAsia="pt-BR"/>
+        </w:rPr>
+        <w:t>static</w:t>
+      </w:r>
+      <w:proofErr w:type="spellEnd"/>
+      <w:r>
+        <w:rPr>
+          <w:rFonts w:ascii="Consolas" w:eastAsia="Times New Roman" w:hAnsi="Consolas" w:cs="Courier New"/>
+          <w:color w:val="B4690E"/>
+          <w:sz w:val="24"/>
+          <w:szCs w:val="24"/>
+          <w:bdr w:val="single" w:sz="6" w:space="0" w:color="D1D7DC" w:frame="1"/>
+          <w:shd w:val="clear" w:color="auto" w:fill="FFFFFF"/>
+          <w:lang w:eastAsia="pt-BR"/>
+        </w:rPr>
+        <w:t xml:space="preserve">: </w:t>
+      </w:r>
+      <w:proofErr w:type="spellStart"/>
+      <w:r>
+        <w:rPr>
+          <w:rFonts w:ascii="Consolas" w:eastAsia="Times New Roman" w:hAnsi="Consolas" w:cs="Courier New"/>
+          <w:color w:val="B4690E"/>
+          <w:sz w:val="24"/>
+          <w:szCs w:val="24"/>
+          <w:bdr w:val="single" w:sz="6" w:space="0" w:color="D1D7DC" w:frame="1"/>
+          <w:shd w:val="clear" w:color="auto" w:fill="FFFFFF"/>
+          <w:lang w:eastAsia="pt-BR"/>
+        </w:rPr>
+        <w:t>true</w:t>
+      </w:r>
+      <w:proofErr w:type="spellEnd"/>
+      <w:r>
+        <w:rPr>
+          <w:rFonts w:ascii="Consolas" w:eastAsia="Times New Roman" w:hAnsi="Consolas" w:cs="Courier New"/>
+          <w:color w:val="B4690E"/>
+          <w:sz w:val="24"/>
+          <w:szCs w:val="24"/>
+          <w:bdr w:val="single" w:sz="6" w:space="0" w:color="D1D7DC" w:frame="1"/>
+          <w:shd w:val="clear" w:color="auto" w:fill="FFFFFF"/>
+          <w:lang w:eastAsia="pt-BR"/>
+        </w:rPr>
+        <w:t xml:space="preserve"> }) </w:t>
+      </w:r>
+      <w:proofErr w:type="spellStart"/>
+      <w:r>
+        <w:rPr>
+          <w:rFonts w:ascii="Consolas" w:eastAsia="Times New Roman" w:hAnsi="Consolas" w:cs="Courier New"/>
+          <w:color w:val="B4690E"/>
+          <w:sz w:val="24"/>
+          <w:szCs w:val="24"/>
+          <w:bdr w:val="single" w:sz="6" w:space="0" w:color="D1D7DC" w:frame="1"/>
+          <w:shd w:val="clear" w:color="auto" w:fill="FFFFFF"/>
+          <w:lang w:eastAsia="pt-BR"/>
+        </w:rPr>
+        <w:t>conversaoForm</w:t>
+      </w:r>
+      <w:proofErr w:type="spellEnd"/>
+      <w:r>
+        <w:rPr>
+          <w:rFonts w:ascii="Consolas" w:eastAsia="Times New Roman" w:hAnsi="Consolas" w:cs="Courier New"/>
+          <w:color w:val="B4690E"/>
+          <w:sz w:val="24"/>
+          <w:szCs w:val="24"/>
+          <w:bdr w:val="single" w:sz="6" w:space="0" w:color="D1D7DC" w:frame="1"/>
+          <w:shd w:val="clear" w:color="auto" w:fill="FFFFFF"/>
+          <w:lang w:eastAsia="pt-BR"/>
+        </w:rPr>
+        <w:t xml:space="preserve">: </w:t>
+      </w:r>
+      <w:proofErr w:type="spellStart"/>
+      <w:r>
+        <w:rPr>
+          <w:rFonts w:ascii="Consolas" w:eastAsia="Times New Roman" w:hAnsi="Consolas" w:cs="Courier New"/>
+          <w:color w:val="B4690E"/>
+          <w:sz w:val="24"/>
+          <w:szCs w:val="24"/>
+          <w:bdr w:val="single" w:sz="6" w:space="0" w:color="D1D7DC" w:frame="1"/>
+          <w:shd w:val="clear" w:color="auto" w:fill="FFFFFF"/>
+          <w:lang w:eastAsia="pt-BR"/>
+        </w:rPr>
+        <w:t>NgForm</w:t>
+      </w:r>
+      <w:proofErr w:type="spellEnd"/>
+      <w:r>
+        <w:rPr>
+          <w:rFonts w:ascii="Consolas" w:eastAsia="Times New Roman" w:hAnsi="Consolas" w:cs="Courier New"/>
+          <w:color w:val="B4690E"/>
+          <w:sz w:val="24"/>
+          <w:szCs w:val="24"/>
+          <w:bdr w:val="single" w:sz="6" w:space="0" w:color="D1D7DC" w:frame="1"/>
+          <w:shd w:val="clear" w:color="auto" w:fill="FFFFFF"/>
+          <w:lang w:eastAsia="pt-BR"/>
+        </w:rPr>
+        <w:t>;</w:t>
+      </w:r>
+    </w:p>
+    <w:p>
+      <w:pPr>
+        <w:shd w:val="clear" w:color="auto" w:fill="FFFFFF"/>
+        <w:spacing w:after="0" w:line="240" w:lineRule="auto"/>
+        <w:rPr>
+          <w:rFonts w:ascii="Segoe UI" w:eastAsia="Times New Roman" w:hAnsi="Segoe UI" w:cs="Segoe UI"/>
+          <w:b/>
+          <w:bCs/>
+          <w:color w:val="1C1D1F"/>
+          <w:sz w:val="27"/>
+          <w:szCs w:val="27"/>
+          <w:lang w:eastAsia="pt-BR"/>
+        </w:rPr>
+      </w:pPr>
+    </w:p>
+    <w:p>
+      <w:pPr>
+        <w:shd w:val="clear" w:color="auto" w:fill="FFFFFF"/>
+        <w:spacing w:after="0" w:line="240" w:lineRule="auto"/>
+        <w:rPr>
+          <w:rFonts w:ascii="Segoe UI" w:eastAsia="Times New Roman" w:hAnsi="Segoe UI" w:cs="Segoe UI"/>
+          <w:color w:val="1C1D1F"/>
+          <w:sz w:val="27"/>
+          <w:szCs w:val="27"/>
+          <w:lang w:eastAsia="pt-BR"/>
+        </w:rPr>
+      </w:pPr>
+      <w:r>
+        <w:rPr>
+          <w:rFonts w:ascii="Segoe UI" w:eastAsia="Times New Roman" w:hAnsi="Segoe UI" w:cs="Segoe UI"/>
+          <w:b/>
+          <w:bCs/>
+          <w:color w:val="1C1D1F"/>
+          <w:sz w:val="27"/>
+          <w:szCs w:val="27"/>
+          <w:lang w:eastAsia="pt-BR"/>
+        </w:rPr>
+        <w:t>** Importante:</w:t>
+      </w:r>
+    </w:p>
+    <w:p>
+      <w:pPr>
+        <w:shd w:val="clear" w:color="auto" w:fill="FFFFFF"/>
+        <w:spacing w:after="0" w:line="240" w:lineRule="auto"/>
+        <w:rPr>
+          <w:rFonts w:ascii="Segoe UI" w:eastAsia="Times New Roman" w:hAnsi="Segoe UI" w:cs="Segoe UI"/>
+          <w:color w:val="1C1D1F"/>
+          <w:sz w:val="27"/>
+          <w:szCs w:val="27"/>
+          <w:lang w:eastAsia="pt-BR"/>
+        </w:rPr>
+      </w:pPr>
+    </w:p>
+    <w:p>
+      <w:pPr>
+        <w:shd w:val="clear" w:color="auto" w:fill="FFFFFF"/>
+        <w:spacing w:after="0" w:line="240" w:lineRule="auto"/>
+        <w:rPr>
+          <w:rFonts w:ascii="Segoe UI" w:eastAsia="Times New Roman" w:hAnsi="Segoe UI" w:cs="Segoe UI"/>
+          <w:color w:val="1C1D1F"/>
+          <w:sz w:val="27"/>
+          <w:szCs w:val="27"/>
+          <w:lang w:eastAsia="pt-BR"/>
+        </w:rPr>
+      </w:pPr>
+      <w:proofErr w:type="gramStart"/>
+      <w:r>
+        <w:rPr>
+          <w:rFonts w:ascii="Segoe UI" w:eastAsia="Times New Roman" w:hAnsi="Segoe UI" w:cs="Segoe UI"/>
+          <w:color w:val="1C1D1F"/>
+          <w:sz w:val="27"/>
+          <w:szCs w:val="27"/>
+          <w:lang w:eastAsia="pt-BR"/>
+        </w:rPr>
+        <w:t>no</w:t>
+      </w:r>
+      <w:proofErr w:type="gramEnd"/>
+      <w:r>
+        <w:rPr>
+          <w:rFonts w:ascii="Segoe UI" w:eastAsia="Times New Roman" w:hAnsi="Segoe UI" w:cs="Segoe UI"/>
+          <w:color w:val="1C1D1F"/>
+          <w:sz w:val="27"/>
+          <w:szCs w:val="27"/>
+          <w:lang w:eastAsia="pt-BR"/>
+        </w:rPr>
+        <w:t xml:space="preserve"> código do vídeo a seguir criaremos 4 atributos de classe como sendo </w:t>
+      </w:r>
+      <w:proofErr w:type="spellStart"/>
+      <w:r>
+        <w:rPr>
+          <w:rFonts w:ascii="Segoe UI" w:eastAsia="Times New Roman" w:hAnsi="Segoe UI" w:cs="Segoe UI"/>
+          <w:b/>
+          <w:bCs/>
+          <w:color w:val="1C1D1F"/>
+          <w:sz w:val="27"/>
+          <w:szCs w:val="27"/>
+          <w:lang w:eastAsia="pt-BR"/>
+        </w:rPr>
+        <w:t>private</w:t>
+      </w:r>
+      <w:proofErr w:type="spellEnd"/>
+      <w:r>
+        <w:rPr>
+          <w:rFonts w:ascii="Segoe UI" w:eastAsia="Times New Roman" w:hAnsi="Segoe UI" w:cs="Segoe UI"/>
+          <w:color w:val="1C1D1F"/>
+          <w:sz w:val="27"/>
+          <w:szCs w:val="27"/>
+          <w:lang w:eastAsia="pt-BR"/>
+        </w:rPr>
+        <w:t>. Na versão atual do Angular a palavra chave </w:t>
+      </w:r>
+      <w:proofErr w:type="spellStart"/>
+      <w:r>
+        <w:rPr>
+          <w:rFonts w:ascii="Segoe UI" w:eastAsia="Times New Roman" w:hAnsi="Segoe UI" w:cs="Segoe UI"/>
+          <w:b/>
+          <w:bCs/>
+          <w:color w:val="1C1D1F"/>
+          <w:sz w:val="27"/>
+          <w:szCs w:val="27"/>
+          <w:lang w:eastAsia="pt-BR"/>
+        </w:rPr>
+        <w:t>private</w:t>
+      </w:r>
+      <w:proofErr w:type="spellEnd"/>
+      <w:r>
+        <w:rPr>
+          <w:rFonts w:ascii="Segoe UI" w:eastAsia="Times New Roman" w:hAnsi="Segoe UI" w:cs="Segoe UI"/>
+          <w:color w:val="1C1D1F"/>
+          <w:sz w:val="27"/>
+          <w:szCs w:val="27"/>
+          <w:lang w:eastAsia="pt-BR"/>
+        </w:rPr>
+        <w:t> deverá ser </w:t>
+      </w:r>
+      <w:r>
+        <w:rPr>
+          <w:rFonts w:ascii="Segoe UI" w:eastAsia="Times New Roman" w:hAnsi="Segoe UI" w:cs="Segoe UI"/>
+          <w:i/>
+          <w:iCs/>
+          <w:color w:val="1C1D1F"/>
+          <w:sz w:val="27"/>
+          <w:szCs w:val="27"/>
+          <w:lang w:eastAsia="pt-BR"/>
+        </w:rPr>
+        <w:t>removida</w:t>
+      </w:r>
+      <w:r>
+        <w:rPr>
+          <w:rFonts w:ascii="Segoe UI" w:eastAsia="Times New Roman" w:hAnsi="Segoe UI" w:cs="Segoe UI"/>
+          <w:color w:val="1C1D1F"/>
+          <w:sz w:val="27"/>
+          <w:szCs w:val="27"/>
+          <w:lang w:eastAsia="pt-BR"/>
+        </w:rPr>
+        <w:t> da classe para que os atributos funcionem corretamente, portanto onde você ver o código:</w:t>
+      </w:r>
+    </w:p>
+    <w:p>
+      <w:pPr>
+        <w:shd w:val="clear" w:color="auto" w:fill="FFFFFF"/>
+        <w:spacing w:after="0" w:line="240" w:lineRule="auto"/>
+        <w:rPr>
+          <w:rFonts w:ascii="Verdana" w:hAnsi="Verdana"/>
+          <w:sz w:val="24"/>
+          <w:szCs w:val="24"/>
+        </w:rPr>
+      </w:pPr>
+    </w:p>
+    <w:p>
+      <w:pPr>
+        <w:numPr>
+          <w:ilvl w:val="0"/>
+          <w:numId w:val="4"/>
+        </w:numPr>
+        <w:shd w:val="clear" w:color="auto" w:fill="FFFFFF"/>
+        <w:tabs>
+          <w:tab w:val="clear" w:pos="720"/>
+          <w:tab w:val="left" w:pos="916"/>
+          <w:tab w:val="left" w:pos="1832"/>
+          <w:tab w:val="left" w:pos="2748"/>
+          <w:tab w:val="left" w:pos="3664"/>
+          <w:tab w:val="left" w:pos="4580"/>
+          <w:tab w:val="left" w:pos="5496"/>
+          <w:tab w:val="left" w:pos="6412"/>
+          <w:tab w:val="left" w:pos="7328"/>
+          <w:tab w:val="left" w:pos="8244"/>
+          <w:tab w:val="left" w:pos="9160"/>
+          <w:tab w:val="left" w:pos="10076"/>
+          <w:tab w:val="left" w:pos="10992"/>
+          <w:tab w:val="left" w:pos="11908"/>
+          <w:tab w:val="left" w:pos="12824"/>
+          <w:tab w:val="left" w:pos="13740"/>
+          <w:tab w:val="left" w:pos="14656"/>
+        </w:tabs>
+        <w:spacing w:after="0" w:afterAutospacing="1" w:line="240" w:lineRule="auto"/>
+        <w:ind w:left="0"/>
+        <w:rPr>
+          <w:rFonts w:ascii="Consolas" w:eastAsia="Times New Roman" w:hAnsi="Consolas" w:cs="Courier New"/>
+          <w:color w:val="1C1D1F"/>
+          <w:sz w:val="20"/>
+          <w:szCs w:val="20"/>
+          <w:lang w:eastAsia="pt-BR"/>
+        </w:rPr>
+      </w:pPr>
+      <w:proofErr w:type="spellStart"/>
+      <w:proofErr w:type="gramStart"/>
+      <w:r>
+        <w:rPr>
+          <w:rFonts w:ascii="Consolas" w:eastAsia="Times New Roman" w:hAnsi="Consolas" w:cs="Courier New"/>
+          <w:color w:val="B4690E"/>
+          <w:sz w:val="20"/>
+          <w:szCs w:val="20"/>
+          <w:lang w:eastAsia="pt-BR"/>
+        </w:rPr>
+        <w:t>private</w:t>
+      </w:r>
+      <w:proofErr w:type="spellEnd"/>
+      <w:proofErr w:type="gramEnd"/>
+      <w:r>
+        <w:rPr>
+          <w:rFonts w:ascii="Consolas" w:eastAsia="Times New Roman" w:hAnsi="Consolas" w:cs="Courier New"/>
+          <w:color w:val="1C1D1F"/>
+          <w:sz w:val="20"/>
+          <w:szCs w:val="20"/>
+          <w:lang w:eastAsia="pt-BR"/>
+        </w:rPr>
+        <w:t xml:space="preserve"> moedas: Moeda[];</w:t>
+      </w:r>
+    </w:p>
+    <w:p>
+      <w:pPr>
+        <w:numPr>
+          <w:ilvl w:val="0"/>
+          <w:numId w:val="4"/>
+        </w:numPr>
+        <w:shd w:val="clear" w:color="auto" w:fill="FFFFFF"/>
+        <w:tabs>
+          <w:tab w:val="clear" w:pos="720"/>
+          <w:tab w:val="left" w:pos="916"/>
+          <w:tab w:val="left" w:pos="1832"/>
+          <w:tab w:val="left" w:pos="2748"/>
+          <w:tab w:val="left" w:pos="3664"/>
+          <w:tab w:val="left" w:pos="4580"/>
+          <w:tab w:val="left" w:pos="5496"/>
+          <w:tab w:val="left" w:pos="6412"/>
+          <w:tab w:val="left" w:pos="7328"/>
+          <w:tab w:val="left" w:pos="8244"/>
+          <w:tab w:val="left" w:pos="9160"/>
+          <w:tab w:val="left" w:pos="10076"/>
+          <w:tab w:val="left" w:pos="10992"/>
+          <w:tab w:val="left" w:pos="11908"/>
+          <w:tab w:val="left" w:pos="12824"/>
+          <w:tab w:val="left" w:pos="13740"/>
+          <w:tab w:val="left" w:pos="14656"/>
+        </w:tabs>
+        <w:spacing w:beforeAutospacing="1" w:after="0" w:afterAutospacing="1" w:line="240" w:lineRule="auto"/>
+        <w:ind w:left="0"/>
+        <w:rPr>
+          <w:rFonts w:ascii="Consolas" w:eastAsia="Times New Roman" w:hAnsi="Consolas" w:cs="Courier New"/>
+          <w:color w:val="1C1D1F"/>
+          <w:sz w:val="20"/>
+          <w:szCs w:val="20"/>
+          <w:lang w:eastAsia="pt-BR"/>
+        </w:rPr>
+      </w:pPr>
+      <w:proofErr w:type="spellStart"/>
+      <w:proofErr w:type="gramStart"/>
+      <w:r>
+        <w:rPr>
+          <w:rFonts w:ascii="Consolas" w:eastAsia="Times New Roman" w:hAnsi="Consolas" w:cs="Courier New"/>
+          <w:color w:val="B4690E"/>
+          <w:sz w:val="20"/>
+          <w:szCs w:val="20"/>
+          <w:lang w:eastAsia="pt-BR"/>
+        </w:rPr>
+        <w:t>private</w:t>
+      </w:r>
+      <w:proofErr w:type="spellEnd"/>
+      <w:proofErr w:type="gramEnd"/>
+      <w:r>
+        <w:rPr>
+          <w:rFonts w:ascii="Consolas" w:eastAsia="Times New Roman" w:hAnsi="Consolas" w:cs="Courier New"/>
+          <w:color w:val="1C1D1F"/>
+          <w:sz w:val="20"/>
+          <w:szCs w:val="20"/>
+          <w:lang w:eastAsia="pt-BR"/>
+        </w:rPr>
+        <w:t xml:space="preserve"> </w:t>
+      </w:r>
+      <w:proofErr w:type="spellStart"/>
+      <w:r>
+        <w:rPr>
+          <w:rFonts w:ascii="Consolas" w:eastAsia="Times New Roman" w:hAnsi="Consolas" w:cs="Courier New"/>
+          <w:color w:val="1C1D1F"/>
+          <w:sz w:val="20"/>
+          <w:szCs w:val="20"/>
+          <w:lang w:eastAsia="pt-BR"/>
+        </w:rPr>
+        <w:t>conversao</w:t>
+      </w:r>
+      <w:proofErr w:type="spellEnd"/>
+      <w:r>
+        <w:rPr>
+          <w:rFonts w:ascii="Consolas" w:eastAsia="Times New Roman" w:hAnsi="Consolas" w:cs="Courier New"/>
+          <w:color w:val="1C1D1F"/>
+          <w:sz w:val="20"/>
+          <w:szCs w:val="20"/>
+          <w:lang w:eastAsia="pt-BR"/>
+        </w:rPr>
+        <w:t xml:space="preserve">: </w:t>
+      </w:r>
+      <w:proofErr w:type="spellStart"/>
+      <w:r>
+        <w:rPr>
+          <w:rFonts w:ascii="Consolas" w:eastAsia="Times New Roman" w:hAnsi="Consolas" w:cs="Courier New"/>
+          <w:color w:val="1C1D1F"/>
+          <w:sz w:val="20"/>
+          <w:szCs w:val="20"/>
+          <w:lang w:eastAsia="pt-BR"/>
+        </w:rPr>
+        <w:t>Conversao</w:t>
+      </w:r>
+      <w:proofErr w:type="spellEnd"/>
+      <w:r>
+        <w:rPr>
+          <w:rFonts w:ascii="Consolas" w:eastAsia="Times New Roman" w:hAnsi="Consolas" w:cs="Courier New"/>
+          <w:color w:val="1C1D1F"/>
+          <w:sz w:val="20"/>
+          <w:szCs w:val="20"/>
+          <w:lang w:eastAsia="pt-BR"/>
+        </w:rPr>
+        <w:t>;</w:t>
+      </w:r>
+    </w:p>
+    <w:p>
+      <w:pPr>
+        <w:numPr>
+          <w:ilvl w:val="0"/>
+          <w:numId w:val="4"/>
+        </w:numPr>
+        <w:shd w:val="clear" w:color="auto" w:fill="FFFFFF"/>
+        <w:tabs>
+          <w:tab w:val="clear" w:pos="720"/>
+          <w:tab w:val="left" w:pos="916"/>
+          <w:tab w:val="left" w:pos="1832"/>
+          <w:tab w:val="left" w:pos="2748"/>
+          <w:tab w:val="left" w:pos="3664"/>
+          <w:tab w:val="left" w:pos="4580"/>
+          <w:tab w:val="left" w:pos="5496"/>
+          <w:tab w:val="left" w:pos="6412"/>
+          <w:tab w:val="left" w:pos="7328"/>
+          <w:tab w:val="left" w:pos="8244"/>
+          <w:tab w:val="left" w:pos="9160"/>
+          <w:tab w:val="left" w:pos="10076"/>
+          <w:tab w:val="left" w:pos="10992"/>
+          <w:tab w:val="left" w:pos="11908"/>
+          <w:tab w:val="left" w:pos="12824"/>
+          <w:tab w:val="left" w:pos="13740"/>
+          <w:tab w:val="left" w:pos="14656"/>
+        </w:tabs>
+        <w:spacing w:beforeAutospacing="1" w:after="0" w:afterAutospacing="1" w:line="240" w:lineRule="auto"/>
+        <w:ind w:left="0"/>
+        <w:rPr>
+          <w:rFonts w:ascii="Consolas" w:eastAsia="Times New Roman" w:hAnsi="Consolas" w:cs="Courier New"/>
+          <w:color w:val="1C1D1F"/>
+          <w:sz w:val="20"/>
+          <w:szCs w:val="20"/>
+          <w:lang w:eastAsia="pt-BR"/>
+        </w:rPr>
+      </w:pPr>
+      <w:proofErr w:type="spellStart"/>
+      <w:proofErr w:type="gramStart"/>
+      <w:r>
+        <w:rPr>
+          <w:rFonts w:ascii="Consolas" w:eastAsia="Times New Roman" w:hAnsi="Consolas" w:cs="Courier New"/>
+          <w:color w:val="B4690E"/>
+          <w:sz w:val="20"/>
+          <w:szCs w:val="20"/>
+          <w:lang w:eastAsia="pt-BR"/>
+        </w:rPr>
+        <w:t>private</w:t>
+      </w:r>
+      <w:proofErr w:type="spellEnd"/>
+      <w:proofErr w:type="gramEnd"/>
+      <w:r>
+        <w:rPr>
+          <w:rFonts w:ascii="Consolas" w:eastAsia="Times New Roman" w:hAnsi="Consolas" w:cs="Courier New"/>
+          <w:color w:val="1C1D1F"/>
+          <w:sz w:val="20"/>
+          <w:szCs w:val="20"/>
+          <w:lang w:eastAsia="pt-BR"/>
+        </w:rPr>
+        <w:t xml:space="preserve"> </w:t>
+      </w:r>
+      <w:proofErr w:type="spellStart"/>
+      <w:r>
+        <w:rPr>
+          <w:rFonts w:ascii="Consolas" w:eastAsia="Times New Roman" w:hAnsi="Consolas" w:cs="Courier New"/>
+          <w:color w:val="1C1D1F"/>
+          <w:sz w:val="20"/>
+          <w:szCs w:val="20"/>
+          <w:lang w:eastAsia="pt-BR"/>
+        </w:rPr>
+        <w:t>possuiErro</w:t>
+      </w:r>
+      <w:proofErr w:type="spellEnd"/>
+      <w:r>
+        <w:rPr>
+          <w:rFonts w:ascii="Consolas" w:eastAsia="Times New Roman" w:hAnsi="Consolas" w:cs="Courier New"/>
+          <w:color w:val="1C1D1F"/>
+          <w:sz w:val="20"/>
+          <w:szCs w:val="20"/>
+          <w:lang w:eastAsia="pt-BR"/>
+        </w:rPr>
+        <w:t xml:space="preserve">: </w:t>
+      </w:r>
+      <w:proofErr w:type="spellStart"/>
+      <w:r>
+        <w:rPr>
+          <w:rFonts w:ascii="Consolas" w:eastAsia="Times New Roman" w:hAnsi="Consolas" w:cs="Courier New"/>
+          <w:color w:val="B4690E"/>
+          <w:sz w:val="20"/>
+          <w:szCs w:val="20"/>
+          <w:lang w:eastAsia="pt-BR"/>
+        </w:rPr>
+        <w:t>boolean</w:t>
+      </w:r>
+      <w:proofErr w:type="spellEnd"/>
+      <w:r>
+        <w:rPr>
+          <w:rFonts w:ascii="Consolas" w:eastAsia="Times New Roman" w:hAnsi="Consolas" w:cs="Courier New"/>
+          <w:color w:val="1C1D1F"/>
+          <w:sz w:val="20"/>
+          <w:szCs w:val="20"/>
+          <w:lang w:eastAsia="pt-BR"/>
+        </w:rPr>
+        <w:t>;</w:t>
+      </w:r>
+    </w:p>
+    <w:p>
+      <w:pPr>
+        <w:numPr>
+          <w:ilvl w:val="0"/>
+          <w:numId w:val="4"/>
+        </w:numPr>
+        <w:shd w:val="clear" w:color="auto" w:fill="FFFFFF"/>
+        <w:tabs>
+          <w:tab w:val="clear" w:pos="720"/>
+          <w:tab w:val="left" w:pos="916"/>
+          <w:tab w:val="left" w:pos="1832"/>
+          <w:tab w:val="left" w:pos="2748"/>
+          <w:tab w:val="left" w:pos="3664"/>
+          <w:tab w:val="left" w:pos="4580"/>
+          <w:tab w:val="left" w:pos="5496"/>
+          <w:tab w:val="left" w:pos="6412"/>
+          <w:tab w:val="left" w:pos="7328"/>
+          <w:tab w:val="left" w:pos="8244"/>
+          <w:tab w:val="left" w:pos="9160"/>
+          <w:tab w:val="left" w:pos="10076"/>
+          <w:tab w:val="left" w:pos="10992"/>
+          <w:tab w:val="left" w:pos="11908"/>
+          <w:tab w:val="left" w:pos="12824"/>
+          <w:tab w:val="left" w:pos="13740"/>
+          <w:tab w:val="left" w:pos="14656"/>
+        </w:tabs>
+        <w:spacing w:beforeAutospacing="1" w:after="0" w:afterAutospacing="1" w:line="240" w:lineRule="auto"/>
+        <w:ind w:left="0"/>
+        <w:rPr>
+          <w:rFonts w:ascii="Consolas" w:eastAsia="Times New Roman" w:hAnsi="Consolas" w:cs="Courier New"/>
+          <w:color w:val="1C1D1F"/>
+          <w:sz w:val="20"/>
+          <w:szCs w:val="20"/>
+          <w:lang w:eastAsia="pt-BR"/>
+        </w:rPr>
+      </w:pPr>
+      <w:proofErr w:type="spellStart"/>
+      <w:proofErr w:type="gramStart"/>
+      <w:r>
+        <w:rPr>
+          <w:rFonts w:ascii="Consolas" w:eastAsia="Times New Roman" w:hAnsi="Consolas" w:cs="Courier New"/>
+          <w:color w:val="B4690E"/>
+          <w:sz w:val="20"/>
+          <w:szCs w:val="20"/>
+          <w:lang w:eastAsia="pt-BR"/>
+        </w:rPr>
+        <w:t>private</w:t>
+      </w:r>
+      <w:proofErr w:type="spellEnd"/>
+      <w:proofErr w:type="gramEnd"/>
+      <w:r>
+        <w:rPr>
+          <w:rFonts w:ascii="Consolas" w:eastAsia="Times New Roman" w:hAnsi="Consolas" w:cs="Courier New"/>
+          <w:color w:val="1C1D1F"/>
+          <w:sz w:val="20"/>
+          <w:szCs w:val="20"/>
+          <w:lang w:eastAsia="pt-BR"/>
+        </w:rPr>
+        <w:t xml:space="preserve"> </w:t>
+      </w:r>
+      <w:proofErr w:type="spellStart"/>
+      <w:r>
+        <w:rPr>
+          <w:rFonts w:ascii="Consolas" w:eastAsia="Times New Roman" w:hAnsi="Consolas" w:cs="Courier New"/>
+          <w:color w:val="1C1D1F"/>
+          <w:sz w:val="20"/>
+          <w:szCs w:val="20"/>
+          <w:lang w:eastAsia="pt-BR"/>
+        </w:rPr>
+        <w:t>conversaoResponse</w:t>
+      </w:r>
+      <w:proofErr w:type="spellEnd"/>
+      <w:r>
+        <w:rPr>
+          <w:rFonts w:ascii="Consolas" w:eastAsia="Times New Roman" w:hAnsi="Consolas" w:cs="Courier New"/>
+          <w:color w:val="1C1D1F"/>
+          <w:sz w:val="20"/>
+          <w:szCs w:val="20"/>
+          <w:lang w:eastAsia="pt-BR"/>
+        </w:rPr>
+        <w:t xml:space="preserve">: </w:t>
+      </w:r>
+      <w:proofErr w:type="spellStart"/>
+      <w:r>
+        <w:rPr>
+          <w:rFonts w:ascii="Consolas" w:eastAsia="Times New Roman" w:hAnsi="Consolas" w:cs="Courier New"/>
+          <w:color w:val="1C1D1F"/>
+          <w:sz w:val="20"/>
+          <w:szCs w:val="20"/>
+          <w:lang w:eastAsia="pt-BR"/>
+        </w:rPr>
+        <w:t>ConversaoResponse</w:t>
+      </w:r>
+      <w:proofErr w:type="spellEnd"/>
+      <w:r>
+        <w:rPr>
+          <w:rFonts w:ascii="Consolas" w:eastAsia="Times New Roman" w:hAnsi="Consolas" w:cs="Courier New"/>
+          <w:color w:val="1C1D1F"/>
+          <w:sz w:val="20"/>
+          <w:szCs w:val="20"/>
+          <w:lang w:eastAsia="pt-BR"/>
+        </w:rPr>
+        <w:t>;</w:t>
+      </w:r>
+    </w:p>
+    <w:p>
+      <w:pPr>
+        <w:shd w:val="clear" w:color="auto" w:fill="FFFFFF"/>
+        <w:spacing w:after="0" w:line="240" w:lineRule="auto"/>
+        <w:rPr>
+          <w:rFonts w:ascii="Segoe UI" w:eastAsia="Times New Roman" w:hAnsi="Segoe UI" w:cs="Segoe UI"/>
+          <w:color w:val="1C1D1F"/>
+          <w:sz w:val="27"/>
+          <w:szCs w:val="27"/>
+          <w:lang w:eastAsia="pt-BR"/>
+        </w:rPr>
+      </w:pPr>
+      <w:r>
+        <w:rPr>
+          <w:rFonts w:ascii="Segoe UI" w:eastAsia="Times New Roman" w:hAnsi="Segoe UI" w:cs="Segoe UI"/>
+          <w:color w:val="1C1D1F"/>
+          <w:sz w:val="27"/>
+          <w:szCs w:val="27"/>
+          <w:lang w:eastAsia="pt-BR"/>
+        </w:rPr>
+        <w:t>Remova o acesso </w:t>
+      </w:r>
+      <w:proofErr w:type="spellStart"/>
+      <w:r>
+        <w:rPr>
+          <w:rFonts w:ascii="Segoe UI" w:eastAsia="Times New Roman" w:hAnsi="Segoe UI" w:cs="Segoe UI"/>
+          <w:b/>
+          <w:bCs/>
+          <w:color w:val="1C1D1F"/>
+          <w:sz w:val="27"/>
+          <w:szCs w:val="27"/>
+          <w:lang w:eastAsia="pt-BR"/>
+        </w:rPr>
+        <w:t>private</w:t>
+      </w:r>
+      <w:proofErr w:type="spellEnd"/>
+      <w:r>
+        <w:rPr>
+          <w:rFonts w:ascii="Segoe UI" w:eastAsia="Times New Roman" w:hAnsi="Segoe UI" w:cs="Segoe UI"/>
+          <w:color w:val="1C1D1F"/>
+          <w:sz w:val="27"/>
+          <w:szCs w:val="27"/>
+          <w:lang w:eastAsia="pt-BR"/>
+        </w:rPr>
+        <w:t>, ficando da seguinte forma:</w:t>
+      </w:r>
+    </w:p>
+    <w:p>
+      <w:pPr>
+        <w:shd w:val="clear" w:color="auto" w:fill="FFFFFF"/>
+        <w:spacing w:after="0" w:line="240" w:lineRule="auto"/>
+        <w:rPr>
+          <w:rFonts w:ascii="Segoe UI" w:eastAsia="Times New Roman" w:hAnsi="Segoe UI" w:cs="Segoe UI"/>
+          <w:color w:val="1C1D1F"/>
+          <w:sz w:val="27"/>
+          <w:szCs w:val="27"/>
+          <w:lang w:eastAsia="pt-BR"/>
+        </w:rPr>
+      </w:pPr>
+    </w:p>
+    <w:p>
+      <w:pPr>
+        <w:numPr>
+          <w:ilvl w:val="0"/>
+          <w:numId w:val="5"/>
+        </w:numPr>
+        <w:shd w:val="clear" w:color="auto" w:fill="FFFFFF"/>
+        <w:tabs>
+          <w:tab w:val="clear" w:pos="720"/>
+          <w:tab w:val="left" w:pos="916"/>
+          <w:tab w:val="left" w:pos="1832"/>
+          <w:tab w:val="left" w:pos="2748"/>
+          <w:tab w:val="left" w:pos="3664"/>
+          <w:tab w:val="left" w:pos="4580"/>
+          <w:tab w:val="left" w:pos="5496"/>
+          <w:tab w:val="left" w:pos="6412"/>
+          <w:tab w:val="left" w:pos="7328"/>
+          <w:tab w:val="left" w:pos="8244"/>
+          <w:tab w:val="left" w:pos="9160"/>
+          <w:tab w:val="left" w:pos="10076"/>
+          <w:tab w:val="left" w:pos="10992"/>
+          <w:tab w:val="left" w:pos="11908"/>
+          <w:tab w:val="left" w:pos="12824"/>
+          <w:tab w:val="left" w:pos="13740"/>
+          <w:tab w:val="left" w:pos="14656"/>
+        </w:tabs>
+        <w:spacing w:after="0" w:afterAutospacing="1" w:line="240" w:lineRule="auto"/>
+        <w:ind w:left="0"/>
+        <w:rPr>
+          <w:rFonts w:ascii="Consolas" w:eastAsia="Times New Roman" w:hAnsi="Consolas" w:cs="Courier New"/>
+          <w:color w:val="1C1D1F"/>
+          <w:sz w:val="20"/>
+          <w:szCs w:val="20"/>
+          <w:lang w:eastAsia="pt-BR"/>
+        </w:rPr>
+      </w:pPr>
+      <w:proofErr w:type="gramStart"/>
+      <w:r>
+        <w:rPr>
+          <w:rFonts w:ascii="Consolas" w:eastAsia="Times New Roman" w:hAnsi="Consolas" w:cs="Courier New"/>
+          <w:color w:val="1C1D1F"/>
+          <w:sz w:val="20"/>
+          <w:szCs w:val="20"/>
+          <w:lang w:eastAsia="pt-BR"/>
+        </w:rPr>
+        <w:t>moedas</w:t>
+      </w:r>
+      <w:proofErr w:type="gramEnd"/>
+      <w:r>
+        <w:rPr>
+          <w:rFonts w:ascii="Consolas" w:eastAsia="Times New Roman" w:hAnsi="Consolas" w:cs="Courier New"/>
+          <w:color w:val="1C1D1F"/>
+          <w:sz w:val="20"/>
+          <w:szCs w:val="20"/>
+          <w:lang w:eastAsia="pt-BR"/>
+        </w:rPr>
+        <w:t>: Moeda[];</w:t>
+      </w:r>
+    </w:p>
+    <w:p>
+      <w:pPr>
+        <w:numPr>
+          <w:ilvl w:val="0"/>
+          <w:numId w:val="5"/>
+        </w:numPr>
+        <w:shd w:val="clear" w:color="auto" w:fill="FFFFFF"/>
+        <w:tabs>
+          <w:tab w:val="clear" w:pos="720"/>
+          <w:tab w:val="left" w:pos="916"/>
+          <w:tab w:val="left" w:pos="1832"/>
+          <w:tab w:val="left" w:pos="2748"/>
+          <w:tab w:val="left" w:pos="3664"/>
+          <w:tab w:val="left" w:pos="4580"/>
+          <w:tab w:val="left" w:pos="5496"/>
+          <w:tab w:val="left" w:pos="6412"/>
+          <w:tab w:val="left" w:pos="7328"/>
+          <w:tab w:val="left" w:pos="8244"/>
+          <w:tab w:val="left" w:pos="9160"/>
+          <w:tab w:val="left" w:pos="10076"/>
+          <w:tab w:val="left" w:pos="10992"/>
+          <w:tab w:val="left" w:pos="11908"/>
+          <w:tab w:val="left" w:pos="12824"/>
+          <w:tab w:val="left" w:pos="13740"/>
+          <w:tab w:val="left" w:pos="14656"/>
+        </w:tabs>
+        <w:spacing w:beforeAutospacing="1" w:after="0" w:afterAutospacing="1" w:line="240" w:lineRule="auto"/>
+        <w:ind w:left="0"/>
+        <w:rPr>
+          <w:rFonts w:ascii="Consolas" w:eastAsia="Times New Roman" w:hAnsi="Consolas" w:cs="Courier New"/>
+          <w:color w:val="1C1D1F"/>
+          <w:sz w:val="20"/>
+          <w:szCs w:val="20"/>
+          <w:lang w:eastAsia="pt-BR"/>
+        </w:rPr>
+      </w:pPr>
+      <w:proofErr w:type="spellStart"/>
+      <w:proofErr w:type="gramStart"/>
+      <w:r>
+        <w:rPr>
+          <w:rFonts w:ascii="Consolas" w:eastAsia="Times New Roman" w:hAnsi="Consolas" w:cs="Courier New"/>
+          <w:color w:val="1C1D1F"/>
+          <w:sz w:val="20"/>
+          <w:szCs w:val="20"/>
+          <w:lang w:eastAsia="pt-BR"/>
+        </w:rPr>
+        <w:t>conversao</w:t>
+      </w:r>
+      <w:proofErr w:type="spellEnd"/>
+      <w:proofErr w:type="gramEnd"/>
+      <w:r>
+        <w:rPr>
+          <w:rFonts w:ascii="Consolas" w:eastAsia="Times New Roman" w:hAnsi="Consolas" w:cs="Courier New"/>
+          <w:color w:val="1C1D1F"/>
+          <w:sz w:val="20"/>
+          <w:szCs w:val="20"/>
+          <w:lang w:eastAsia="pt-BR"/>
+        </w:rPr>
+        <w:t xml:space="preserve">: </w:t>
+      </w:r>
+      <w:proofErr w:type="spellStart"/>
+      <w:r>
+        <w:rPr>
+          <w:rFonts w:ascii="Consolas" w:eastAsia="Times New Roman" w:hAnsi="Consolas" w:cs="Courier New"/>
+          <w:color w:val="1C1D1F"/>
+          <w:sz w:val="20"/>
+          <w:szCs w:val="20"/>
+          <w:lang w:eastAsia="pt-BR"/>
+        </w:rPr>
+        <w:t>Conversao</w:t>
+      </w:r>
+      <w:proofErr w:type="spellEnd"/>
+      <w:r>
+        <w:rPr>
+          <w:rFonts w:ascii="Consolas" w:eastAsia="Times New Roman" w:hAnsi="Consolas" w:cs="Courier New"/>
+          <w:color w:val="1C1D1F"/>
+          <w:sz w:val="20"/>
+          <w:szCs w:val="20"/>
+          <w:lang w:eastAsia="pt-BR"/>
+        </w:rPr>
+        <w:t>;</w:t>
+      </w:r>
+    </w:p>
+    <w:p>
+      <w:pPr>
+        <w:numPr>
+          <w:ilvl w:val="0"/>
+          <w:numId w:val="5"/>
+        </w:numPr>
+        <w:shd w:val="clear" w:color="auto" w:fill="FFFFFF"/>
+        <w:tabs>
+          <w:tab w:val="clear" w:pos="720"/>
+          <w:tab w:val="left" w:pos="916"/>
+          <w:tab w:val="left" w:pos="1832"/>
+          <w:tab w:val="left" w:pos="2748"/>
+          <w:tab w:val="left" w:pos="3664"/>
+          <w:tab w:val="left" w:pos="4580"/>
+          <w:tab w:val="left" w:pos="5496"/>
+          <w:tab w:val="left" w:pos="6412"/>
+          <w:tab w:val="left" w:pos="7328"/>
+          <w:tab w:val="left" w:pos="8244"/>
+          <w:tab w:val="left" w:pos="9160"/>
+          <w:tab w:val="left" w:pos="10076"/>
+          <w:tab w:val="left" w:pos="10992"/>
+          <w:tab w:val="left" w:pos="11908"/>
+          <w:tab w:val="left" w:pos="12824"/>
+          <w:tab w:val="left" w:pos="13740"/>
+          <w:tab w:val="left" w:pos="14656"/>
+        </w:tabs>
+        <w:spacing w:beforeAutospacing="1" w:after="0" w:afterAutospacing="1" w:line="240" w:lineRule="auto"/>
+        <w:ind w:left="0"/>
+        <w:rPr>
+          <w:rFonts w:ascii="Consolas" w:eastAsia="Times New Roman" w:hAnsi="Consolas" w:cs="Courier New"/>
+          <w:color w:val="1C1D1F"/>
+          <w:sz w:val="20"/>
+          <w:szCs w:val="20"/>
+          <w:lang w:eastAsia="pt-BR"/>
+        </w:rPr>
+      </w:pPr>
+      <w:proofErr w:type="spellStart"/>
+      <w:proofErr w:type="gramStart"/>
+      <w:r>
+        <w:rPr>
+          <w:rFonts w:ascii="Consolas" w:eastAsia="Times New Roman" w:hAnsi="Consolas" w:cs="Courier New"/>
+          <w:color w:val="1C1D1F"/>
+          <w:sz w:val="20"/>
+          <w:szCs w:val="20"/>
+          <w:lang w:eastAsia="pt-BR"/>
+        </w:rPr>
+        <w:t>possuiErro</w:t>
+      </w:r>
+      <w:proofErr w:type="spellEnd"/>
+      <w:proofErr w:type="gramEnd"/>
+      <w:r>
+        <w:rPr>
+          <w:rFonts w:ascii="Consolas" w:eastAsia="Times New Roman" w:hAnsi="Consolas" w:cs="Courier New"/>
+          <w:color w:val="1C1D1F"/>
+          <w:sz w:val="20"/>
+          <w:szCs w:val="20"/>
+          <w:lang w:eastAsia="pt-BR"/>
+        </w:rPr>
+        <w:t xml:space="preserve">: </w:t>
+      </w:r>
+      <w:proofErr w:type="spellStart"/>
+      <w:r>
+        <w:rPr>
+          <w:rFonts w:ascii="Consolas" w:eastAsia="Times New Roman" w:hAnsi="Consolas" w:cs="Courier New"/>
+          <w:color w:val="B4690E"/>
+          <w:sz w:val="20"/>
+          <w:szCs w:val="20"/>
+          <w:lang w:eastAsia="pt-BR"/>
+        </w:rPr>
+        <w:t>boolean</w:t>
+      </w:r>
+      <w:proofErr w:type="spellEnd"/>
+      <w:r>
+        <w:rPr>
+          <w:rFonts w:ascii="Consolas" w:eastAsia="Times New Roman" w:hAnsi="Consolas" w:cs="Courier New"/>
+          <w:color w:val="1C1D1F"/>
+          <w:sz w:val="20"/>
+          <w:szCs w:val="20"/>
+          <w:lang w:eastAsia="pt-BR"/>
+        </w:rPr>
+        <w:t>;</w:t>
+      </w:r>
+    </w:p>
+    <w:p>
+      <w:pPr>
+        <w:numPr>
+          <w:ilvl w:val="0"/>
+          <w:numId w:val="5"/>
+        </w:numPr>
+        <w:shd w:val="clear" w:color="auto" w:fill="FFFFFF"/>
+        <w:tabs>
+          <w:tab w:val="clear" w:pos="720"/>
+          <w:tab w:val="left" w:pos="916"/>
+          <w:tab w:val="left" w:pos="1832"/>
+          <w:tab w:val="left" w:pos="2748"/>
+          <w:tab w:val="left" w:pos="3664"/>
+          <w:tab w:val="left" w:pos="4580"/>
+          <w:tab w:val="left" w:pos="5496"/>
+          <w:tab w:val="left" w:pos="6412"/>
+          <w:tab w:val="left" w:pos="7328"/>
+          <w:tab w:val="left" w:pos="8244"/>
+          <w:tab w:val="left" w:pos="9160"/>
+          <w:tab w:val="left" w:pos="10076"/>
+          <w:tab w:val="left" w:pos="10992"/>
+          <w:tab w:val="left" w:pos="11908"/>
+          <w:tab w:val="left" w:pos="12824"/>
+          <w:tab w:val="left" w:pos="13740"/>
+          <w:tab w:val="left" w:pos="14656"/>
+        </w:tabs>
+        <w:spacing w:beforeAutospacing="1" w:after="0" w:afterAutospacing="1" w:line="240" w:lineRule="auto"/>
+        <w:ind w:left="0"/>
+        <w:rPr>
+          <w:rFonts w:ascii="Consolas" w:eastAsia="Times New Roman" w:hAnsi="Consolas" w:cs="Courier New"/>
+          <w:color w:val="1C1D1F"/>
+          <w:sz w:val="20"/>
+          <w:szCs w:val="20"/>
+          <w:lang w:eastAsia="pt-BR"/>
+        </w:rPr>
+      </w:pPr>
+      <w:proofErr w:type="spellStart"/>
+      <w:proofErr w:type="gramStart"/>
+      <w:r>
+        <w:rPr>
+          <w:rFonts w:ascii="Consolas" w:eastAsia="Times New Roman" w:hAnsi="Consolas" w:cs="Courier New"/>
+          <w:color w:val="1C1D1F"/>
+          <w:sz w:val="20"/>
+          <w:szCs w:val="20"/>
+          <w:lang w:eastAsia="pt-BR"/>
+        </w:rPr>
+        <w:t>conversaoResponse</w:t>
+      </w:r>
+      <w:proofErr w:type="spellEnd"/>
+      <w:proofErr w:type="gramEnd"/>
+      <w:r>
+        <w:rPr>
+          <w:rFonts w:ascii="Consolas" w:eastAsia="Times New Roman" w:hAnsi="Consolas" w:cs="Courier New"/>
+          <w:color w:val="1C1D1F"/>
+          <w:sz w:val="20"/>
+          <w:szCs w:val="20"/>
+          <w:lang w:eastAsia="pt-BR"/>
+        </w:rPr>
+        <w:t xml:space="preserve">: </w:t>
+      </w:r>
+      <w:proofErr w:type="spellStart"/>
+      <w:r>
+        <w:rPr>
+          <w:rFonts w:ascii="Consolas" w:eastAsia="Times New Roman" w:hAnsi="Consolas" w:cs="Courier New"/>
+          <w:color w:val="1C1D1F"/>
+          <w:sz w:val="20"/>
+          <w:szCs w:val="20"/>
+          <w:lang w:eastAsia="pt-BR"/>
+        </w:rPr>
+        <w:t>ConversaoResponse</w:t>
+      </w:r>
+      <w:proofErr w:type="spellEnd"/>
+      <w:r>
+        <w:rPr>
+          <w:rFonts w:ascii="Consolas" w:eastAsia="Times New Roman" w:hAnsi="Consolas" w:cs="Courier New"/>
+          <w:color w:val="1C1D1F"/>
+          <w:sz w:val="20"/>
+          <w:szCs w:val="20"/>
+          <w:lang w:eastAsia="pt-BR"/>
+        </w:rPr>
+        <w:t>;</w:t>
+      </w:r>
       <w:bookmarkStart w:id="0" w:name="_GoBack"/>
       <w:bookmarkEnd w:id="0"/>
     </w:p>
@@ -7684,6 +9131,232 @@
     </w:lvl>
   </w:abstractNum>
   <w:abstractNum w:abstractNumId="2" w15:restartNumberingAfterBreak="0">
+    <w:nsid w:val="4C627E63"/>
+    <w:multiLevelType w:val="multilevel"/>
+    <w:tmpl w:val="FF1CA0FE"/>
+    <w:lvl w:ilvl="0">
+      <w:start w:val="1"/>
+      <w:numFmt w:val="decimal"/>
+      <w:lvlText w:val="%1."/>
+      <w:lvlJc w:val="left"/>
+      <w:pPr>
+        <w:tabs>
+          <w:tab w:val="num" w:pos="720"/>
+        </w:tabs>
+        <w:ind w:left="720" w:hanging="360"/>
+      </w:pPr>
+    </w:lvl>
+    <w:lvl w:ilvl="1" w:tentative="1">
+      <w:start w:val="1"/>
+      <w:numFmt w:val="decimal"/>
+      <w:lvlText w:val="%2."/>
+      <w:lvlJc w:val="left"/>
+      <w:pPr>
+        <w:tabs>
+          <w:tab w:val="num" w:pos="1440"/>
+        </w:tabs>
+        <w:ind w:left="1440" w:hanging="360"/>
+      </w:pPr>
+    </w:lvl>
+    <w:lvl w:ilvl="2" w:tentative="1">
+      <w:start w:val="1"/>
+      <w:numFmt w:val="decimal"/>
+      <w:lvlText w:val="%3."/>
+      <w:lvlJc w:val="left"/>
+      <w:pPr>
+        <w:tabs>
+          <w:tab w:val="num" w:pos="2160"/>
+        </w:tabs>
+        <w:ind w:left="2160" w:hanging="360"/>
+      </w:pPr>
+    </w:lvl>
+    <w:lvl w:ilvl="3" w:tentative="1">
+      <w:start w:val="1"/>
+      <w:numFmt w:val="decimal"/>
+      <w:lvlText w:val="%4."/>
+      <w:lvlJc w:val="left"/>
+      <w:pPr>
+        <w:tabs>
+          <w:tab w:val="num" w:pos="2880"/>
+        </w:tabs>
+        <w:ind w:left="2880" w:hanging="360"/>
+      </w:pPr>
+    </w:lvl>
+    <w:lvl w:ilvl="4" w:tentative="1">
+      <w:start w:val="1"/>
+      <w:numFmt w:val="decimal"/>
+      <w:lvlText w:val="%5."/>
+      <w:lvlJc w:val="left"/>
+      <w:pPr>
+        <w:tabs>
+          <w:tab w:val="num" w:pos="3600"/>
+        </w:tabs>
+        <w:ind w:left="3600" w:hanging="360"/>
+      </w:pPr>
+    </w:lvl>
+    <w:lvl w:ilvl="5" w:tentative="1">
+      <w:start w:val="1"/>
+      <w:numFmt w:val="decimal"/>
+      <w:lvlText w:val="%6."/>
+      <w:lvlJc w:val="left"/>
+      <w:pPr>
+        <w:tabs>
+          <w:tab w:val="num" w:pos="4320"/>
+        </w:tabs>
+        <w:ind w:left="4320" w:hanging="360"/>
+      </w:pPr>
+    </w:lvl>
+    <w:lvl w:ilvl="6" w:tentative="1">
+      <w:start w:val="1"/>
+      <w:numFmt w:val="decimal"/>
+      <w:lvlText w:val="%7."/>
+      <w:lvlJc w:val="left"/>
+      <w:pPr>
+        <w:tabs>
+          <w:tab w:val="num" w:pos="5040"/>
+        </w:tabs>
+        <w:ind w:left="5040" w:hanging="360"/>
+      </w:pPr>
+    </w:lvl>
+    <w:lvl w:ilvl="7" w:tentative="1">
+      <w:start w:val="1"/>
+      <w:numFmt w:val="decimal"/>
+      <w:lvlText w:val="%8."/>
+      <w:lvlJc w:val="left"/>
+      <w:pPr>
+        <w:tabs>
+          <w:tab w:val="num" w:pos="5760"/>
+        </w:tabs>
+        <w:ind w:left="5760" w:hanging="360"/>
+      </w:pPr>
+    </w:lvl>
+    <w:lvl w:ilvl="8" w:tentative="1">
+      <w:start w:val="1"/>
+      <w:numFmt w:val="decimal"/>
+      <w:lvlText w:val="%9."/>
+      <w:lvlJc w:val="left"/>
+      <w:pPr>
+        <w:tabs>
+          <w:tab w:val="num" w:pos="6480"/>
+        </w:tabs>
+        <w:ind w:left="6480" w:hanging="360"/>
+      </w:pPr>
+    </w:lvl>
+  </w:abstractNum>
+  <w:abstractNum w:abstractNumId="3" w15:restartNumberingAfterBreak="0">
+    <w:nsid w:val="4F3902C0"/>
+    <w:multiLevelType w:val="multilevel"/>
+    <w:tmpl w:val="38C2F45C"/>
+    <w:lvl w:ilvl="0">
+      <w:start w:val="1"/>
+      <w:numFmt w:val="decimal"/>
+      <w:lvlText w:val="%1."/>
+      <w:lvlJc w:val="left"/>
+      <w:pPr>
+        <w:tabs>
+          <w:tab w:val="num" w:pos="720"/>
+        </w:tabs>
+        <w:ind w:left="720" w:hanging="360"/>
+      </w:pPr>
+    </w:lvl>
+    <w:lvl w:ilvl="1" w:tentative="1">
+      <w:start w:val="1"/>
+      <w:numFmt w:val="decimal"/>
+      <w:lvlText w:val="%2."/>
+      <w:lvlJc w:val="left"/>
+      <w:pPr>
+        <w:tabs>
+          <w:tab w:val="num" w:pos="1440"/>
+        </w:tabs>
+        <w:ind w:left="1440" w:hanging="360"/>
+      </w:pPr>
+    </w:lvl>
+    <w:lvl w:ilvl="2" w:tentative="1">
+      <w:start w:val="1"/>
+      <w:numFmt w:val="decimal"/>
+      <w:lvlText w:val="%3."/>
+      <w:lvlJc w:val="left"/>
+      <w:pPr>
+        <w:tabs>
+          <w:tab w:val="num" w:pos="2160"/>
+        </w:tabs>
+        <w:ind w:left="2160" w:hanging="360"/>
+      </w:pPr>
+    </w:lvl>
+    <w:lvl w:ilvl="3" w:tentative="1">
+      <w:start w:val="1"/>
+      <w:numFmt w:val="decimal"/>
+      <w:lvlText w:val="%4."/>
+      <w:lvlJc w:val="left"/>
+      <w:pPr>
+        <w:tabs>
+          <w:tab w:val="num" w:pos="2880"/>
+        </w:tabs>
+        <w:ind w:left="2880" w:hanging="360"/>
+      </w:pPr>
+    </w:lvl>
+    <w:lvl w:ilvl="4" w:tentative="1">
+      <w:start w:val="1"/>
+      <w:numFmt w:val="decimal"/>
+      <w:lvlText w:val="%5."/>
+      <w:lvlJc w:val="left"/>
+      <w:pPr>
+        <w:tabs>
+          <w:tab w:val="num" w:pos="3600"/>
+        </w:tabs>
+        <w:ind w:left="3600" w:hanging="360"/>
+      </w:pPr>
+    </w:lvl>
+    <w:lvl w:ilvl="5" w:tentative="1">
+      <w:start w:val="1"/>
+      <w:numFmt w:val="decimal"/>
+      <w:lvlText w:val="%6."/>
+      <w:lvlJc w:val="left"/>
+      <w:pPr>
+        <w:tabs>
+          <w:tab w:val="num" w:pos="4320"/>
+        </w:tabs>
+        <w:ind w:left="4320" w:hanging="360"/>
+      </w:pPr>
+    </w:lvl>
+    <w:lvl w:ilvl="6" w:tentative="1">
+      <w:start w:val="1"/>
+      <w:numFmt w:val="decimal"/>
+      <w:lvlText w:val="%7."/>
+      <w:lvlJc w:val="left"/>
+      <w:pPr>
+        <w:tabs>
+          <w:tab w:val="num" w:pos="5040"/>
+        </w:tabs>
+        <w:ind w:left="5040" w:hanging="360"/>
+      </w:pPr>
+    </w:lvl>
+    <w:lvl w:ilvl="7" w:tentative="1">
+      <w:start w:val="1"/>
+      <w:numFmt w:val="decimal"/>
+      <w:lvlText w:val="%8."/>
+      <w:lvlJc w:val="left"/>
+      <w:pPr>
+        <w:tabs>
+          <w:tab w:val="num" w:pos="5760"/>
+        </w:tabs>
+        <w:ind w:left="5760" w:hanging="360"/>
+      </w:pPr>
+    </w:lvl>
+    <w:lvl w:ilvl="8" w:tentative="1">
+      <w:start w:val="1"/>
+      <w:numFmt w:val="decimal"/>
+      <w:lvlText w:val="%9."/>
+      <w:lvlJc w:val="left"/>
+      <w:pPr>
+        <w:tabs>
+          <w:tab w:val="num" w:pos="6480"/>
+        </w:tabs>
+        <w:ind w:left="6480" w:hanging="360"/>
+      </w:pPr>
+    </w:lvl>
+  </w:abstractNum>
+  <w:abstractNum w:abstractNumId="4" w15:restartNumberingAfterBreak="0">
     <w:nsid w:val="5AE554AC"/>
     <w:multiLevelType w:val="hybridMultilevel"/>
     <w:tmpl w:val="16669238"/>
@@ -7797,13 +9470,19 @@
     </w:lvl>
   </w:abstractNum>
   <w:num w:numId="1">
-    <w:abstractNumId w:val="2"/>
+    <w:abstractNumId w:val="4"/>
   </w:num>
   <w:num w:numId="2">
     <w:abstractNumId w:val="1"/>
   </w:num>
   <w:num w:numId="3">
     <w:abstractNumId w:val="0"/>
+  </w:num>
+  <w:num w:numId="4">
+    <w:abstractNumId w:val="2"/>
+  </w:num>
+  <w:num w:numId="5">
+    <w:abstractNumId w:val="3"/>
   </w:num>
 </w:numbering>
 </file>
@@ -8290,6 +9969,108 @@
     <w:basedOn w:val="Fontepargpadro"/>
     <w:rsid w:val="00996CF6"/>
   </w:style>
+  <w:style w:type="paragraph" w:styleId="NormalWeb">
+    <w:name w:val="Normal (Web)"/>
+    <w:basedOn w:val="Normal"/>
+    <w:uiPriority w:val="99"/>
+    <w:semiHidden/>
+    <w:unhideWhenUsed/>
+    <w:rsid w:val="002268BA"/>
+    <w:pPr>
+      <w:spacing w:before="100" w:beforeAutospacing="1" w:after="100" w:afterAutospacing="1" w:line="240" w:lineRule="auto"/>
+    </w:pPr>
+    <w:rPr>
+      <w:rFonts w:ascii="Times New Roman" w:eastAsia="Times New Roman" w:hAnsi="Times New Roman" w:cs="Times New Roman"/>
+      <w:sz w:val="24"/>
+      <w:szCs w:val="24"/>
+      <w:lang w:eastAsia="pt-BR"/>
+    </w:rPr>
+  </w:style>
+  <w:style w:type="character" w:styleId="CdigoHTML">
+    <w:name w:val="HTML Code"/>
+    <w:basedOn w:val="Fontepargpadro"/>
+    <w:uiPriority w:val="99"/>
+    <w:semiHidden/>
+    <w:unhideWhenUsed/>
+    <w:rsid w:val="002268BA"/>
+    <w:rPr>
+      <w:rFonts w:ascii="Courier New" w:eastAsia="Times New Roman" w:hAnsi="Courier New" w:cs="Courier New"/>
+      <w:sz w:val="20"/>
+      <w:szCs w:val="20"/>
+    </w:rPr>
+  </w:style>
+  <w:style w:type="character" w:styleId="Forte">
+    <w:name w:val="Strong"/>
+    <w:basedOn w:val="Fontepargpadro"/>
+    <w:uiPriority w:val="22"/>
+    <w:qFormat/>
+    <w:rsid w:val="002268BA"/>
+    <w:rPr>
+      <w:b/>
+      <w:bCs/>
+    </w:rPr>
+  </w:style>
+  <w:style w:type="character" w:styleId="nfase">
+    <w:name w:val="Emphasis"/>
+    <w:basedOn w:val="Fontepargpadro"/>
+    <w:uiPriority w:val="20"/>
+    <w:qFormat/>
+    <w:rsid w:val="002268BA"/>
+    <w:rPr>
+      <w:i/>
+      <w:iCs/>
+    </w:rPr>
+  </w:style>
+  <w:style w:type="paragraph" w:styleId="Pr-formataoHTML">
+    <w:name w:val="HTML Preformatted"/>
+    <w:basedOn w:val="Normal"/>
+    <w:link w:val="Pr-formataoHTMLChar"/>
+    <w:uiPriority w:val="99"/>
+    <w:semiHidden/>
+    <w:unhideWhenUsed/>
+    <w:rsid w:val="002268BA"/>
+    <w:pPr>
+      <w:tabs>
+        <w:tab w:val="left" w:pos="916"/>
+        <w:tab w:val="left" w:pos="1832"/>
+        <w:tab w:val="left" w:pos="2748"/>
+        <w:tab w:val="left" w:pos="3664"/>
+        <w:tab w:val="left" w:pos="4580"/>
+        <w:tab w:val="left" w:pos="5496"/>
+        <w:tab w:val="left" w:pos="6412"/>
+        <w:tab w:val="left" w:pos="7328"/>
+        <w:tab w:val="left" w:pos="8244"/>
+        <w:tab w:val="left" w:pos="9160"/>
+        <w:tab w:val="left" w:pos="10076"/>
+        <w:tab w:val="left" w:pos="10992"/>
+        <w:tab w:val="left" w:pos="11908"/>
+        <w:tab w:val="left" w:pos="12824"/>
+        <w:tab w:val="left" w:pos="13740"/>
+        <w:tab w:val="left" w:pos="14656"/>
+      </w:tabs>
+      <w:spacing w:after="0" w:line="240" w:lineRule="auto"/>
+    </w:pPr>
+    <w:rPr>
+      <w:rFonts w:ascii="Courier New" w:eastAsia="Times New Roman" w:hAnsi="Courier New" w:cs="Courier New"/>
+      <w:sz w:val="20"/>
+      <w:szCs w:val="20"/>
+      <w:lang w:eastAsia="pt-BR"/>
+    </w:rPr>
+  </w:style>
+  <w:style w:type="character" w:customStyle="1" w:styleId="Pr-formataoHTMLChar">
+    <w:name w:val="Pré-formatação HTML Char"/>
+    <w:basedOn w:val="Fontepargpadro"/>
+    <w:link w:val="Pr-formataoHTML"/>
+    <w:uiPriority w:val="99"/>
+    <w:semiHidden/>
+    <w:rsid w:val="002268BA"/>
+    <w:rPr>
+      <w:rFonts w:ascii="Courier New" w:eastAsia="Times New Roman" w:hAnsi="Courier New" w:cs="Courier New"/>
+      <w:sz w:val="20"/>
+      <w:szCs w:val="20"/>
+      <w:lang w:eastAsia="pt-BR"/>
+    </w:rPr>
+  </w:style>
 </w:styles>
 </file>
 

</xml_diff>